<commit_message>
Design Doc finished, added Mockup for GUI, .gitignore added, no idea if it works on not.
</commit_message>
<xml_diff>
--- a/DesignDoc.docx
+++ b/DesignDoc.docx
@@ -6,8 +6,16 @@
       <w:pPr>
         <w:spacing w:after="0" w:line="240" w:lineRule="auto"/>
         <w:jc w:val="right"/>
-      </w:pPr>
-      <w:r>
+        <w:rPr>
+          <w:sz w:val="24"/>
+          <w:szCs w:val="24"/>
+        </w:rPr>
+      </w:pPr>
+      <w:r>
+        <w:rPr>
+          <w:sz w:val="24"/>
+          <w:szCs w:val="24"/>
+        </w:rPr>
         <w:t>Nikko Rush</w:t>
       </w:r>
     </w:p>
@@ -15,8 +23,16 @@
       <w:pPr>
         <w:spacing w:after="0" w:line="240" w:lineRule="auto"/>
         <w:jc w:val="right"/>
-      </w:pPr>
-      <w:r>
+        <w:rPr>
+          <w:sz w:val="24"/>
+          <w:szCs w:val="24"/>
+        </w:rPr>
+      </w:pPr>
+      <w:r>
+        <w:rPr>
+          <w:sz w:val="24"/>
+          <w:szCs w:val="24"/>
+        </w:rPr>
         <w:t>9/23/13</w:t>
       </w:r>
     </w:p>
@@ -24,13 +40,30 @@
       <w:pPr>
         <w:spacing w:after="0" w:line="240" w:lineRule="auto"/>
         <w:jc w:val="right"/>
-      </w:pPr>
-      <w:r>
+        <w:rPr>
+          <w:sz w:val="24"/>
+          <w:szCs w:val="24"/>
+        </w:rPr>
+      </w:pPr>
+      <w:r>
+        <w:rPr>
+          <w:sz w:val="24"/>
+          <w:szCs w:val="24"/>
+        </w:rPr>
         <w:t>Calculator Design Document</w:t>
       </w:r>
     </w:p>
     <w:sdt>
       <w:sdtPr>
+        <w:rPr>
+          <w:rFonts w:asciiTheme="minorHAnsi" w:eastAsiaTheme="minorHAnsi" w:hAnsiTheme="minorHAnsi" w:cstheme="minorBidi"/>
+          <w:b w:val="0"/>
+          <w:bCs w:val="0"/>
+          <w:color w:val="auto"/>
+          <w:sz w:val="22"/>
+          <w:szCs w:val="22"/>
+          <w:lang w:eastAsia="en-US"/>
+        </w:rPr>
         <w:id w:val="-716658880"/>
         <w:docPartObj>
           <w:docPartGallery w:val="Table of Contents"/>
@@ -39,12 +72,7 @@
       </w:sdtPr>
       <w:sdtEndPr>
         <w:rPr>
-          <w:rFonts w:asciiTheme="minorHAnsi" w:eastAsiaTheme="minorHAnsi" w:hAnsiTheme="minorHAnsi" w:cstheme="minorBidi"/>
           <w:noProof/>
-          <w:color w:val="auto"/>
-          <w:sz w:val="22"/>
-          <w:szCs w:val="22"/>
-          <w:lang w:eastAsia="en-US"/>
         </w:rPr>
       </w:sdtEndPr>
       <w:sdtContent>
@@ -59,75 +87,69 @@
         <w:p>
           <w:pPr>
             <w:pStyle w:val="TOC1"/>
-            <w:tabs>
-              <w:tab w:val="right" w:leader="dot" w:pos="9350"/>
-            </w:tabs>
             <w:rPr>
               <w:rFonts w:eastAsiaTheme="minorEastAsia"/>
-              <w:noProof/>
             </w:rPr>
           </w:pPr>
           <w:r>
+            <w:rPr>
+              <w:noProof w:val="0"/>
+            </w:rPr>
             <w:fldChar w:fldCharType="begin"/>
           </w:r>
           <w:r>
             <w:instrText xml:space="preserve"> TOC \o "1-3" \h \z \u </w:instrText>
           </w:r>
           <w:r>
+            <w:rPr>
+              <w:noProof w:val="0"/>
+            </w:rPr>
             <w:fldChar w:fldCharType="separate"/>
           </w:r>
           <w:hyperlink w:anchor="_Toc367685311" w:history="1">
             <w:r>
               <w:rPr>
                 <w:rStyle w:val="Hyperlink"/>
-                <w:noProof/>
               </w:rPr>
               <w:t>Calculator Project</w:t>
             </w:r>
             <w:r>
               <w:rPr>
-                <w:noProof/>
                 <w:webHidden/>
               </w:rPr>
               <w:tab/>
             </w:r>
             <w:r>
               <w:rPr>
-                <w:noProof/>
                 <w:webHidden/>
               </w:rPr>
               <w:fldChar w:fldCharType="begin"/>
             </w:r>
             <w:r>
               <w:rPr>
-                <w:noProof/>
                 <w:webHidden/>
               </w:rPr>
               <w:instrText xml:space="preserve"> PAGEREF _Toc367685311 \h </w:instrText>
             </w:r>
             <w:r>
               <w:rPr>
-                <w:noProof/>
-                <w:webHidden/>
-              </w:rPr>
-            </w:r>
-            <w:r>
-              <w:rPr>
-                <w:noProof/>
+                <w:webHidden/>
+              </w:rPr>
+            </w:r>
+            <w:r>
+              <w:rPr>
                 <w:webHidden/>
               </w:rPr>
               <w:fldChar w:fldCharType="separate"/>
             </w:r>
             <w:r>
               <w:rPr>
-                <w:noProof/>
-                <w:webHidden/>
-              </w:rPr>
-              <w:t>1</w:t>
-            </w:r>
-            <w:r>
-              <w:rPr>
-                <w:noProof/>
+                <w:webHidden/>
+              </w:rPr>
+              <w:t>2</w:t>
+            </w:r>
+            <w:r>
+              <w:rPr>
                 <w:webHidden/>
               </w:rPr>
               <w:fldChar w:fldCharType="end"/>
@@ -143,6 +165,8 @@
             <w:rPr>
               <w:rFonts w:eastAsiaTheme="minorEastAsia"/>
               <w:noProof/>
+              <w:sz w:val="28"/>
+              <w:szCs w:val="28"/>
             </w:rPr>
           </w:pPr>
           <w:hyperlink w:anchor="_Toc367685312" w:history="1">
@@ -150,6 +174,8 @@
               <w:rPr>
                 <w:rStyle w:val="Hyperlink"/>
                 <w:noProof/>
+                <w:sz w:val="28"/>
+                <w:szCs w:val="28"/>
               </w:rPr>
               <w:t>Controls:</w:t>
             </w:r>
@@ -157,6 +183,8 @@
               <w:rPr>
                 <w:noProof/>
                 <w:webHidden/>
+                <w:sz w:val="28"/>
+                <w:szCs w:val="28"/>
               </w:rPr>
               <w:tab/>
             </w:r>
@@ -164,6 +192,8 @@
               <w:rPr>
                 <w:noProof/>
                 <w:webHidden/>
+                <w:sz w:val="28"/>
+                <w:szCs w:val="28"/>
               </w:rPr>
               <w:fldChar w:fldCharType="begin"/>
             </w:r>
@@ -171,6 +201,8 @@
               <w:rPr>
                 <w:noProof/>
                 <w:webHidden/>
+                <w:sz w:val="28"/>
+                <w:szCs w:val="28"/>
               </w:rPr>
               <w:instrText xml:space="preserve"> PAGEREF _Toc367685312 \h </w:instrText>
             </w:r>
@@ -178,12 +210,16 @@
               <w:rPr>
                 <w:noProof/>
                 <w:webHidden/>
-              </w:rPr>
-            </w:r>
-            <w:r>
-              <w:rPr>
-                <w:noProof/>
-                <w:webHidden/>
+                <w:sz w:val="28"/>
+                <w:szCs w:val="28"/>
+              </w:rPr>
+            </w:r>
+            <w:r>
+              <w:rPr>
+                <w:noProof/>
+                <w:webHidden/>
+                <w:sz w:val="28"/>
+                <w:szCs w:val="28"/>
               </w:rPr>
               <w:fldChar w:fldCharType="separate"/>
             </w:r>
@@ -191,13 +227,17 @@
               <w:rPr>
                 <w:noProof/>
                 <w:webHidden/>
-              </w:rPr>
-              <w:t>1</w:t>
-            </w:r>
-            <w:r>
-              <w:rPr>
-                <w:noProof/>
-                <w:webHidden/>
+                <w:sz w:val="28"/>
+                <w:szCs w:val="28"/>
+              </w:rPr>
+              <w:t>2</w:t>
+            </w:r>
+            <w:r>
+              <w:rPr>
+                <w:noProof/>
+                <w:webHidden/>
+                <w:sz w:val="28"/>
+                <w:szCs w:val="28"/>
               </w:rPr>
               <w:fldChar w:fldCharType="end"/>
             </w:r>
@@ -212,6 +252,8 @@
             <w:rPr>
               <w:rFonts w:eastAsiaTheme="minorEastAsia"/>
               <w:noProof/>
+              <w:sz w:val="28"/>
+              <w:szCs w:val="28"/>
             </w:rPr>
           </w:pPr>
           <w:hyperlink w:anchor="_Toc367685313" w:history="1">
@@ -219,6 +261,8 @@
               <w:rPr>
                 <w:rStyle w:val="Hyperlink"/>
                 <w:noProof/>
+                <w:sz w:val="28"/>
+                <w:szCs w:val="28"/>
               </w:rPr>
               <w:t>Programming:</w:t>
             </w:r>
@@ -226,6 +270,8 @@
               <w:rPr>
                 <w:noProof/>
                 <w:webHidden/>
+                <w:sz w:val="28"/>
+                <w:szCs w:val="28"/>
               </w:rPr>
               <w:tab/>
             </w:r>
@@ -233,6 +279,8 @@
               <w:rPr>
                 <w:noProof/>
                 <w:webHidden/>
+                <w:sz w:val="28"/>
+                <w:szCs w:val="28"/>
               </w:rPr>
               <w:fldChar w:fldCharType="begin"/>
             </w:r>
@@ -240,6 +288,8 @@
               <w:rPr>
                 <w:noProof/>
                 <w:webHidden/>
+                <w:sz w:val="28"/>
+                <w:szCs w:val="28"/>
               </w:rPr>
               <w:instrText xml:space="preserve"> PAGEREF _Toc367685313 \h </w:instrText>
             </w:r>
@@ -247,12 +297,16 @@
               <w:rPr>
                 <w:noProof/>
                 <w:webHidden/>
-              </w:rPr>
-            </w:r>
-            <w:r>
-              <w:rPr>
-                <w:noProof/>
-                <w:webHidden/>
+                <w:sz w:val="28"/>
+                <w:szCs w:val="28"/>
+              </w:rPr>
+            </w:r>
+            <w:r>
+              <w:rPr>
+                <w:noProof/>
+                <w:webHidden/>
+                <w:sz w:val="28"/>
+                <w:szCs w:val="28"/>
               </w:rPr>
               <w:fldChar w:fldCharType="separate"/>
             </w:r>
@@ -260,13 +314,17 @@
               <w:rPr>
                 <w:noProof/>
                 <w:webHidden/>
-              </w:rPr>
-              <w:t>1</w:t>
-            </w:r>
-            <w:r>
-              <w:rPr>
-                <w:noProof/>
-                <w:webHidden/>
+                <w:sz w:val="28"/>
+                <w:szCs w:val="28"/>
+              </w:rPr>
+              <w:t>2</w:t>
+            </w:r>
+            <w:r>
+              <w:rPr>
+                <w:noProof/>
+                <w:webHidden/>
+                <w:sz w:val="28"/>
+                <w:szCs w:val="28"/>
               </w:rPr>
               <w:fldChar w:fldCharType="end"/>
             </w:r>
@@ -281,6 +339,8 @@
             <w:rPr>
               <w:rFonts w:eastAsiaTheme="minorEastAsia"/>
               <w:noProof/>
+              <w:sz w:val="28"/>
+              <w:szCs w:val="28"/>
             </w:rPr>
           </w:pPr>
           <w:hyperlink w:anchor="_Toc367685314" w:history="1">
@@ -288,27 +348,17 @@
               <w:rPr>
                 <w:rStyle w:val="Hyperlink"/>
                 <w:noProof/>
-              </w:rPr>
-              <w:t>Resul</w:t>
-            </w:r>
-            <w:r>
-              <w:rPr>
-                <w:rStyle w:val="Hyperlink"/>
-                <w:noProof/>
-              </w:rPr>
-              <w:t>t</w:t>
-            </w:r>
-            <w:r>
-              <w:rPr>
-                <w:rStyle w:val="Hyperlink"/>
-                <w:noProof/>
-              </w:rPr>
-              <w:t>s:</w:t>
-            </w:r>
-            <w:r>
-              <w:rPr>
-                <w:noProof/>
-                <w:webHidden/>
+                <w:sz w:val="28"/>
+                <w:szCs w:val="28"/>
+              </w:rPr>
+              <w:t>Results:</w:t>
+            </w:r>
+            <w:r>
+              <w:rPr>
+                <w:noProof/>
+                <w:webHidden/>
+                <w:sz w:val="28"/>
+                <w:szCs w:val="28"/>
               </w:rPr>
               <w:tab/>
             </w:r>
@@ -316,6 +366,8 @@
               <w:rPr>
                 <w:noProof/>
                 <w:webHidden/>
+                <w:sz w:val="28"/>
+                <w:szCs w:val="28"/>
               </w:rPr>
               <w:fldChar w:fldCharType="begin"/>
             </w:r>
@@ -323,6 +375,8 @@
               <w:rPr>
                 <w:noProof/>
                 <w:webHidden/>
+                <w:sz w:val="28"/>
+                <w:szCs w:val="28"/>
               </w:rPr>
               <w:instrText xml:space="preserve"> PAGEREF _Toc367685314 \h </w:instrText>
             </w:r>
@@ -330,12 +384,16 @@
               <w:rPr>
                 <w:noProof/>
                 <w:webHidden/>
-              </w:rPr>
-            </w:r>
-            <w:r>
-              <w:rPr>
-                <w:noProof/>
-                <w:webHidden/>
+                <w:sz w:val="28"/>
+                <w:szCs w:val="28"/>
+              </w:rPr>
+            </w:r>
+            <w:r>
+              <w:rPr>
+                <w:noProof/>
+                <w:webHidden/>
+                <w:sz w:val="28"/>
+                <w:szCs w:val="28"/>
               </w:rPr>
               <w:fldChar w:fldCharType="separate"/>
             </w:r>
@@ -343,13 +401,17 @@
               <w:rPr>
                 <w:noProof/>
                 <w:webHidden/>
-              </w:rPr>
-              <w:t>1</w:t>
-            </w:r>
-            <w:r>
-              <w:rPr>
-                <w:noProof/>
-                <w:webHidden/>
+                <w:sz w:val="28"/>
+                <w:szCs w:val="28"/>
+              </w:rPr>
+              <w:t>2</w:t>
+            </w:r>
+            <w:r>
+              <w:rPr>
+                <w:noProof/>
+                <w:webHidden/>
+                <w:sz w:val="28"/>
+                <w:szCs w:val="28"/>
               </w:rPr>
               <w:fldChar w:fldCharType="end"/>
             </w:r>
@@ -364,6 +426,8 @@
             <w:rPr>
               <w:rFonts w:eastAsiaTheme="minorEastAsia"/>
               <w:noProof/>
+              <w:sz w:val="28"/>
+              <w:szCs w:val="28"/>
             </w:rPr>
           </w:pPr>
           <w:hyperlink w:anchor="_Toc367685315" w:history="1">
@@ -371,6 +435,8 @@
               <w:rPr>
                 <w:rStyle w:val="Hyperlink"/>
                 <w:noProof/>
+                <w:sz w:val="28"/>
+                <w:szCs w:val="28"/>
               </w:rPr>
               <w:t>Features:</w:t>
             </w:r>
@@ -378,6 +444,8 @@
               <w:rPr>
                 <w:noProof/>
                 <w:webHidden/>
+                <w:sz w:val="28"/>
+                <w:szCs w:val="28"/>
               </w:rPr>
               <w:tab/>
             </w:r>
@@ -385,6 +453,8 @@
               <w:rPr>
                 <w:noProof/>
                 <w:webHidden/>
+                <w:sz w:val="28"/>
+                <w:szCs w:val="28"/>
               </w:rPr>
               <w:fldChar w:fldCharType="begin"/>
             </w:r>
@@ -392,6 +462,8 @@
               <w:rPr>
                 <w:noProof/>
                 <w:webHidden/>
+                <w:sz w:val="28"/>
+                <w:szCs w:val="28"/>
               </w:rPr>
               <w:instrText xml:space="preserve"> PAGEREF _Toc367685315 \h </w:instrText>
             </w:r>
@@ -399,12 +471,16 @@
               <w:rPr>
                 <w:noProof/>
                 <w:webHidden/>
-              </w:rPr>
-            </w:r>
-            <w:r>
-              <w:rPr>
-                <w:noProof/>
-                <w:webHidden/>
+                <w:sz w:val="28"/>
+                <w:szCs w:val="28"/>
+              </w:rPr>
+            </w:r>
+            <w:r>
+              <w:rPr>
+                <w:noProof/>
+                <w:webHidden/>
+                <w:sz w:val="28"/>
+                <w:szCs w:val="28"/>
               </w:rPr>
               <w:fldChar w:fldCharType="separate"/>
             </w:r>
@@ -412,13 +488,17 @@
               <w:rPr>
                 <w:noProof/>
                 <w:webHidden/>
-              </w:rPr>
-              <w:t>1</w:t>
-            </w:r>
-            <w:r>
-              <w:rPr>
-                <w:noProof/>
-                <w:webHidden/>
+                <w:sz w:val="28"/>
+                <w:szCs w:val="28"/>
+              </w:rPr>
+              <w:t>2</w:t>
+            </w:r>
+            <w:r>
+              <w:rPr>
+                <w:noProof/>
+                <w:webHidden/>
+                <w:sz w:val="28"/>
+                <w:szCs w:val="28"/>
               </w:rPr>
               <w:fldChar w:fldCharType="end"/>
             </w:r>
@@ -433,6 +513,8 @@
             <w:rPr>
               <w:rFonts w:eastAsiaTheme="minorEastAsia"/>
               <w:noProof/>
+              <w:sz w:val="28"/>
+              <w:szCs w:val="28"/>
             </w:rPr>
           </w:pPr>
           <w:hyperlink w:anchor="_Toc367685316" w:history="1">
@@ -440,6 +522,8 @@
               <w:rPr>
                 <w:rStyle w:val="Hyperlink"/>
                 <w:noProof/>
+                <w:sz w:val="28"/>
+                <w:szCs w:val="28"/>
               </w:rPr>
               <w:t>Layout:</w:t>
             </w:r>
@@ -447,6 +531,8 @@
               <w:rPr>
                 <w:noProof/>
                 <w:webHidden/>
+                <w:sz w:val="28"/>
+                <w:szCs w:val="28"/>
               </w:rPr>
               <w:tab/>
             </w:r>
@@ -454,6 +540,8 @@
               <w:rPr>
                 <w:noProof/>
                 <w:webHidden/>
+                <w:sz w:val="28"/>
+                <w:szCs w:val="28"/>
               </w:rPr>
               <w:fldChar w:fldCharType="begin"/>
             </w:r>
@@ -461,6 +549,8 @@
               <w:rPr>
                 <w:noProof/>
                 <w:webHidden/>
+                <w:sz w:val="28"/>
+                <w:szCs w:val="28"/>
               </w:rPr>
               <w:instrText xml:space="preserve"> PAGEREF _Toc367685316 \h </w:instrText>
             </w:r>
@@ -468,12 +558,16 @@
               <w:rPr>
                 <w:noProof/>
                 <w:webHidden/>
-              </w:rPr>
-            </w:r>
-            <w:r>
-              <w:rPr>
-                <w:noProof/>
-                <w:webHidden/>
+                <w:sz w:val="28"/>
+                <w:szCs w:val="28"/>
+              </w:rPr>
+            </w:r>
+            <w:r>
+              <w:rPr>
+                <w:noProof/>
+                <w:webHidden/>
+                <w:sz w:val="28"/>
+                <w:szCs w:val="28"/>
               </w:rPr>
               <w:fldChar w:fldCharType="separate"/>
             </w:r>
@@ -481,13 +575,17 @@
               <w:rPr>
                 <w:noProof/>
                 <w:webHidden/>
-              </w:rPr>
-              <w:t>1</w:t>
-            </w:r>
-            <w:r>
-              <w:rPr>
-                <w:noProof/>
-                <w:webHidden/>
+                <w:sz w:val="28"/>
+                <w:szCs w:val="28"/>
+              </w:rPr>
+              <w:t>2</w:t>
+            </w:r>
+            <w:r>
+              <w:rPr>
+                <w:noProof/>
+                <w:webHidden/>
+                <w:sz w:val="28"/>
+                <w:szCs w:val="28"/>
               </w:rPr>
               <w:fldChar w:fldCharType="end"/>
             </w:r>
@@ -502,6 +600,8 @@
             <w:rPr>
               <w:rFonts w:eastAsiaTheme="minorEastAsia"/>
               <w:noProof/>
+              <w:sz w:val="28"/>
+              <w:szCs w:val="28"/>
             </w:rPr>
           </w:pPr>
           <w:hyperlink w:anchor="_Toc367685317" w:history="1">
@@ -509,6 +609,8 @@
               <w:rPr>
                 <w:rStyle w:val="Hyperlink"/>
                 <w:noProof/>
+                <w:sz w:val="28"/>
+                <w:szCs w:val="28"/>
               </w:rPr>
               <w:t>Error handling</w:t>
             </w:r>
@@ -516,6 +618,8 @@
               <w:rPr>
                 <w:noProof/>
                 <w:webHidden/>
+                <w:sz w:val="28"/>
+                <w:szCs w:val="28"/>
               </w:rPr>
               <w:tab/>
             </w:r>
@@ -523,6 +627,8 @@
               <w:rPr>
                 <w:noProof/>
                 <w:webHidden/>
+                <w:sz w:val="28"/>
+                <w:szCs w:val="28"/>
               </w:rPr>
               <w:fldChar w:fldCharType="begin"/>
             </w:r>
@@ -530,6 +636,8 @@
               <w:rPr>
                 <w:noProof/>
                 <w:webHidden/>
+                <w:sz w:val="28"/>
+                <w:szCs w:val="28"/>
               </w:rPr>
               <w:instrText xml:space="preserve"> PAGEREF _Toc367685317 \h </w:instrText>
             </w:r>
@@ -537,12 +645,16 @@
               <w:rPr>
                 <w:noProof/>
                 <w:webHidden/>
-              </w:rPr>
-            </w:r>
-            <w:r>
-              <w:rPr>
-                <w:noProof/>
-                <w:webHidden/>
+                <w:sz w:val="28"/>
+                <w:szCs w:val="28"/>
+              </w:rPr>
+            </w:r>
+            <w:r>
+              <w:rPr>
+                <w:noProof/>
+                <w:webHidden/>
+                <w:sz w:val="28"/>
+                <w:szCs w:val="28"/>
               </w:rPr>
               <w:fldChar w:fldCharType="separate"/>
             </w:r>
@@ -550,13 +662,17 @@
               <w:rPr>
                 <w:noProof/>
                 <w:webHidden/>
-              </w:rPr>
-              <w:t>1</w:t>
-            </w:r>
-            <w:r>
-              <w:rPr>
-                <w:noProof/>
-                <w:webHidden/>
+                <w:sz w:val="28"/>
+                <w:szCs w:val="28"/>
+              </w:rPr>
+              <w:t>3</w:t>
+            </w:r>
+            <w:r>
+              <w:rPr>
+                <w:noProof/>
+                <w:webHidden/>
+                <w:sz w:val="28"/>
+                <w:szCs w:val="28"/>
               </w:rPr>
               <w:fldChar w:fldCharType="end"/>
             </w:r>
@@ -571,6 +687,8 @@
             <w:rPr>
               <w:rFonts w:eastAsiaTheme="minorEastAsia"/>
               <w:noProof/>
+              <w:sz w:val="28"/>
+              <w:szCs w:val="28"/>
             </w:rPr>
           </w:pPr>
           <w:hyperlink w:anchor="_Toc367685318" w:history="1">
@@ -578,6 +696,8 @@
               <w:rPr>
                 <w:rStyle w:val="Hyperlink"/>
                 <w:noProof/>
+                <w:sz w:val="28"/>
+                <w:szCs w:val="28"/>
               </w:rPr>
               <w:t>Display:</w:t>
             </w:r>
@@ -585,6 +705,8 @@
               <w:rPr>
                 <w:noProof/>
                 <w:webHidden/>
+                <w:sz w:val="28"/>
+                <w:szCs w:val="28"/>
               </w:rPr>
               <w:tab/>
             </w:r>
@@ -592,6 +714,8 @@
               <w:rPr>
                 <w:noProof/>
                 <w:webHidden/>
+                <w:sz w:val="28"/>
+                <w:szCs w:val="28"/>
               </w:rPr>
               <w:fldChar w:fldCharType="begin"/>
             </w:r>
@@ -599,6 +723,8 @@
               <w:rPr>
                 <w:noProof/>
                 <w:webHidden/>
+                <w:sz w:val="28"/>
+                <w:szCs w:val="28"/>
               </w:rPr>
               <w:instrText xml:space="preserve"> PAGEREF _Toc367685318 \h </w:instrText>
             </w:r>
@@ -606,12 +732,16 @@
               <w:rPr>
                 <w:noProof/>
                 <w:webHidden/>
-              </w:rPr>
-            </w:r>
-            <w:r>
-              <w:rPr>
-                <w:noProof/>
-                <w:webHidden/>
+                <w:sz w:val="28"/>
+                <w:szCs w:val="28"/>
+              </w:rPr>
+            </w:r>
+            <w:r>
+              <w:rPr>
+                <w:noProof/>
+                <w:webHidden/>
+                <w:sz w:val="28"/>
+                <w:szCs w:val="28"/>
               </w:rPr>
               <w:fldChar w:fldCharType="separate"/>
             </w:r>
@@ -619,13 +749,17 @@
               <w:rPr>
                 <w:noProof/>
                 <w:webHidden/>
-              </w:rPr>
-              <w:t>1</w:t>
-            </w:r>
-            <w:r>
-              <w:rPr>
-                <w:noProof/>
-                <w:webHidden/>
+                <w:sz w:val="28"/>
+                <w:szCs w:val="28"/>
+              </w:rPr>
+              <w:t>3</w:t>
+            </w:r>
+            <w:r>
+              <w:rPr>
+                <w:noProof/>
+                <w:webHidden/>
+                <w:sz w:val="28"/>
+                <w:szCs w:val="28"/>
               </w:rPr>
               <w:fldChar w:fldCharType="end"/>
             </w:r>
@@ -640,6 +774,8 @@
             <w:rPr>
               <w:rFonts w:eastAsiaTheme="minorEastAsia"/>
               <w:noProof/>
+              <w:sz w:val="28"/>
+              <w:szCs w:val="28"/>
             </w:rPr>
           </w:pPr>
           <w:hyperlink w:anchor="_Toc367685319" w:history="1">
@@ -647,6 +783,8 @@
               <w:rPr>
                 <w:rStyle w:val="Hyperlink"/>
                 <w:noProof/>
+                <w:sz w:val="28"/>
+                <w:szCs w:val="28"/>
               </w:rPr>
               <w:t>What you need to know:</w:t>
             </w:r>
@@ -654,6 +792,8 @@
               <w:rPr>
                 <w:noProof/>
                 <w:webHidden/>
+                <w:sz w:val="28"/>
+                <w:szCs w:val="28"/>
               </w:rPr>
               <w:tab/>
             </w:r>
@@ -661,6 +801,8 @@
               <w:rPr>
                 <w:noProof/>
                 <w:webHidden/>
+                <w:sz w:val="28"/>
+                <w:szCs w:val="28"/>
               </w:rPr>
               <w:fldChar w:fldCharType="begin"/>
             </w:r>
@@ -668,6 +810,8 @@
               <w:rPr>
                 <w:noProof/>
                 <w:webHidden/>
+                <w:sz w:val="28"/>
+                <w:szCs w:val="28"/>
               </w:rPr>
               <w:instrText xml:space="preserve"> PAGEREF _Toc367685319 \h </w:instrText>
             </w:r>
@@ -675,12 +819,16 @@
               <w:rPr>
                 <w:noProof/>
                 <w:webHidden/>
-              </w:rPr>
-            </w:r>
-            <w:r>
-              <w:rPr>
-                <w:noProof/>
-                <w:webHidden/>
+                <w:sz w:val="28"/>
+                <w:szCs w:val="28"/>
+              </w:rPr>
+            </w:r>
+            <w:r>
+              <w:rPr>
+                <w:noProof/>
+                <w:webHidden/>
+                <w:sz w:val="28"/>
+                <w:szCs w:val="28"/>
               </w:rPr>
               <w:fldChar w:fldCharType="separate"/>
             </w:r>
@@ -688,13 +836,17 @@
               <w:rPr>
                 <w:noProof/>
                 <w:webHidden/>
-              </w:rPr>
-              <w:t>1</w:t>
-            </w:r>
-            <w:r>
-              <w:rPr>
-                <w:noProof/>
-                <w:webHidden/>
+                <w:sz w:val="28"/>
+                <w:szCs w:val="28"/>
+              </w:rPr>
+              <w:t>3</w:t>
+            </w:r>
+            <w:r>
+              <w:rPr>
+                <w:noProof/>
+                <w:webHidden/>
+                <w:sz w:val="28"/>
+                <w:szCs w:val="28"/>
               </w:rPr>
               <w:fldChar w:fldCharType="end"/>
             </w:r>
@@ -896,16 +1048,45 @@
       <w:bookmarkEnd w:id="5"/>
     </w:p>
     <w:p>
-      <w:pPr>
-        <w:pStyle w:val="Heading2"/>
-      </w:pPr>
-      <w:bookmarkStart w:id="6" w:name="_Toc367685317"/>
-      <w:r>
-        <w:t>Error handling</w:t>
-      </w:r>
-      <w:bookmarkEnd w:id="6"/>
-      <w:r>
-        <w:t>:</w:t>
+      <w:r>
+        <w:rPr>
+          <w:noProof/>
+        </w:rPr>
+        <w:drawing>
+          <wp:inline distT="0" distB="0" distL="0" distR="0" wp14:anchorId="558BF7D0" wp14:editId="75AECBCA">
+            <wp:extent cx="3543300" cy="3000375"/>
+            <wp:effectExtent l="0" t="0" r="0" b="9525"/>
+            <wp:docPr id="1" name="Picture 1"/>
+            <wp:cNvGraphicFramePr>
+              <a:graphicFrameLocks xmlns:a="http://schemas.openxmlformats.org/drawingml/2006/main" noChangeAspect="1"/>
+            </wp:cNvGraphicFramePr>
+            <a:graphic xmlns:a="http://schemas.openxmlformats.org/drawingml/2006/main">
+              <a:graphicData uri="http://schemas.openxmlformats.org/drawingml/2006/picture">
+                <pic:pic xmlns:pic="http://schemas.openxmlformats.org/drawingml/2006/picture">
+                  <pic:nvPicPr>
+                    <pic:cNvPr id="0" name=""/>
+                    <pic:cNvPicPr/>
+                  </pic:nvPicPr>
+                  <pic:blipFill>
+                    <a:blip r:embed="rId7"/>
+                    <a:stretch>
+                      <a:fillRect/>
+                    </a:stretch>
+                  </pic:blipFill>
+                  <pic:spPr>
+                    <a:xfrm>
+                      <a:off x="0" y="0"/>
+                      <a:ext cx="3543300" cy="3000375"/>
+                    </a:xfrm>
+                    <a:prstGeom prst="rect">
+                      <a:avLst/>
+                    </a:prstGeom>
+                  </pic:spPr>
+                </pic:pic>
+              </a:graphicData>
+            </a:graphic>
+          </wp:inline>
+        </w:drawing>
       </w:r>
     </w:p>
     <w:p>
@@ -925,18 +1106,29 @@
           <w:sz w:val="26"/>
           <w:szCs w:val="26"/>
         </w:rPr>
-        <w:t>Errors will be printed to the same output window as the results are and also logged to a text file with a more detailed explanation of the error</w:t>
+        <w:lastRenderedPageBreak/>
+        <w:t>Simil</w:t>
+      </w:r>
+      <w:r>
+        <w:rPr>
+          <w:sz w:val="26"/>
+          <w:szCs w:val="26"/>
+        </w:rPr>
+        <w:t>ar to that except form better sized to buttons and more common mathematic functions added in.</w:t>
       </w:r>
     </w:p>
     <w:p>
       <w:pPr>
         <w:pStyle w:val="Heading2"/>
       </w:pPr>
-      <w:bookmarkStart w:id="7" w:name="_Toc367685318"/>
-      <w:r>
-        <w:t>Display:</w:t>
-      </w:r>
-      <w:bookmarkEnd w:id="7"/>
+      <w:bookmarkStart w:id="6" w:name="_Toc367685317"/>
+      <w:r>
+        <w:t>Error handling</w:t>
+      </w:r>
+      <w:bookmarkEnd w:id="6"/>
+      <w:r>
+        <w:t>:</w:t>
+      </w:r>
     </w:p>
     <w:p>
       <w:pPr>
@@ -955,19 +1147,71 @@
           <w:sz w:val="26"/>
           <w:szCs w:val="26"/>
         </w:rPr>
+        <w:t>Errors will be printed to the same output window as the results are and also logged to a text file with a more detailed explanation of the error</w:t>
+      </w:r>
+    </w:p>
+    <w:p>
+      <w:pPr>
+        <w:pStyle w:val="Heading2"/>
+      </w:pPr>
+      <w:bookmarkStart w:id="7" w:name="_Toc367685318"/>
+      <w:r>
+        <w:t>Display:</w:t>
+      </w:r>
+      <w:bookmarkEnd w:id="7"/>
+    </w:p>
+    <w:p>
+      <w:pPr>
+        <w:pStyle w:val="ListParagraph"/>
+        <w:numPr>
+          <w:ilvl w:val="0"/>
+          <w:numId w:val="3"/>
+        </w:numPr>
+        <w:rPr>
+          <w:sz w:val="26"/>
+          <w:szCs w:val="26"/>
+        </w:rPr>
+      </w:pPr>
+      <w:r>
+        <w:rPr>
+          <w:sz w:val="26"/>
+          <w:szCs w:val="26"/>
+        </w:rPr>
         <w:t>I will display each number and operator as it is entered by the user</w:t>
       </w:r>
-      <w:bookmarkStart w:id="8" w:name="_GoBack"/>
+    </w:p>
+    <w:p>
+      <w:pPr>
+        <w:pStyle w:val="Heading2"/>
+      </w:pPr>
+      <w:bookmarkStart w:id="8" w:name="_Toc367685319"/>
+      <w:r>
+        <w:t xml:space="preserve">What </w:t>
+      </w:r>
+      <w:r>
+        <w:t>I</w:t>
+      </w:r>
+      <w:r>
+        <w:t xml:space="preserve"> need to know:</w:t>
+      </w:r>
       <w:bookmarkEnd w:id="8"/>
     </w:p>
     <w:p>
       <w:pPr>
-        <w:pStyle w:val="Heading2"/>
-      </w:pPr>
-      <w:bookmarkStart w:id="9" w:name="_Toc367685319"/>
-      <w:r>
-        <w:t>What you need to know:</w:t>
-      </w:r>
+        <w:pStyle w:val="ListParagraph"/>
+        <w:numPr>
+          <w:ilvl w:val="0"/>
+          <w:numId w:val="3"/>
+        </w:numPr>
+      </w:pPr>
+      <w:r>
+        <w:rPr>
+          <w:sz w:val="26"/>
+          <w:szCs w:val="26"/>
+        </w:rPr>
+        <w:t>I don’t think that there is anything else that I will need to know for this.</w:t>
+      </w:r>
+      <w:bookmarkStart w:id="9" w:name="_GoBack"/>
       <w:bookmarkEnd w:id="9"/>
     </w:p>
     <w:sectPr>
@@ -1098,7 +1342,7 @@
   <w:abstractNum w:abstractNumId="1">
     <w:nsid w:val="4FDA2100"/>
     <w:multiLevelType w:val="hybridMultilevel"/>
-    <w:tmpl w:val="D4182DCC"/>
+    <w:tmpl w:val="ADB464FE"/>
     <w:lvl w:ilvl="0" w:tplc="04090001">
       <w:start w:val="1"/>
       <w:numFmt w:val="bullet"/>
@@ -1619,10 +1863,18 @@
     <w:autoRedefine/>
     <w:uiPriority w:val="39"/>
     <w:unhideWhenUsed/>
-    <w:rsid w:val="008015CB"/>
+    <w:rsid w:val="00CE0C9A"/>
     <w:pPr>
+      <w:tabs>
+        <w:tab w:val="right" w:leader="dot" w:pos="9350"/>
+      </w:tabs>
       <w:spacing w:after="100"/>
     </w:pPr>
+    <w:rPr>
+      <w:noProof/>
+      <w:sz w:val="32"/>
+      <w:szCs w:val="32"/>
+    </w:rPr>
   </w:style>
   <w:style w:type="paragraph" w:styleId="TOC2">
     <w:name w:val="toc 2"/>
@@ -1978,10 +2230,18 @@
     <w:autoRedefine/>
     <w:uiPriority w:val="39"/>
     <w:unhideWhenUsed/>
-    <w:rsid w:val="008015CB"/>
+    <w:rsid w:val="00CE0C9A"/>
     <w:pPr>
+      <w:tabs>
+        <w:tab w:val="right" w:leader="dot" w:pos="9350"/>
+      </w:tabs>
       <w:spacing w:after="100"/>
     </w:pPr>
+    <w:rPr>
+      <w:noProof/>
+      <w:sz w:val="32"/>
+      <w:szCs w:val="32"/>
+    </w:rPr>
   </w:style>
   <w:style w:type="paragraph" w:styleId="TOC2">
     <w:name w:val="toc 2"/>
@@ -2341,7 +2601,7 @@
 </file>
 
 <file path=customXml/itemProps1.xml><?xml version="1.0" encoding="utf-8"?>
-<ds:datastoreItem xmlns:ds="http://schemas.openxmlformats.org/officeDocument/2006/customXml" ds:itemID="{6AA8A05C-479C-4CCB-AAF3-54E3DC822069}">
+<ds:datastoreItem xmlns:ds="http://schemas.openxmlformats.org/officeDocument/2006/customXml" ds:itemID="{404D6270-608E-45F4-83F8-A126FA55CB76}">
   <ds:schemaRefs>
     <ds:schemaRef ds:uri="http://schemas.openxmlformats.org/officeDocument/2006/bibliography"/>
   </ds:schemaRefs>

</xml_diff>